<commit_message>
Added error exception, added actuator, add api with student id
</commit_message>
<xml_diff>
--- a/doc/API Details.docx
+++ b/doc/API Details.docx
@@ -100,15 +100,6 @@
       </w:pPr>
       <w:r>
         <w:tab/>
-        <w:t>"stdDoJ" :"10-04-1989",</w:t>
-      </w:r>
-    </w:p>
-    <w:p>
-      <w:pPr>
-        <w:pStyle w:val="NoSpacing"/>
-      </w:pPr>
-      <w:r>
-        <w:tab/>
         <w:t>"stdGen" : "Male"</w:t>
       </w:r>
     </w:p>
@@ -117,7 +108,7 @@
         <w:pStyle w:val="NoSpacing"/>
       </w:pPr>
       <w:r>
-        <w:t>}</w:t>
+        <w:t xml:space="preserve">} </w:t>
       </w:r>
     </w:p>
     <w:p>
@@ -394,15 +385,15 @@
         <w:pStyle w:val="NoSpacing"/>
       </w:pPr>
       <w:r>
+        <w:t xml:space="preserve">    "stdLstName": "Jain",</w:t>
+      </w:r>
+    </w:p>
+    <w:p>
+      <w:pPr>
+        <w:pStyle w:val="NoSpacing"/>
+      </w:pPr>
+      <w:r>
         <w:lastRenderedPageBreak/>
-        <w:t xml:space="preserve">    "stdLstName": "Jain",</w:t>
-      </w:r>
-    </w:p>
-    <w:p>
-      <w:pPr>
-        <w:pStyle w:val="NoSpacing"/>
-      </w:pPr>
-      <w:r>
         <w:t xml:space="preserve">    "stdMidName": "Kumar",</w:t>
       </w:r>
     </w:p>
@@ -449,6 +440,49 @@
     <w:p>
       <w:pPr>
         <w:pStyle w:val="NoSpacing"/>
+      </w:pPr>
+    </w:p>
+    <w:p>
+      <w:pPr>
+        <w:pStyle w:val="NoSpacing"/>
+      </w:pPr>
+      <w:r>
+        <w:t>Search by name</w:t>
+      </w:r>
+    </w:p>
+    <w:p>
+      <w:pPr>
+        <w:pStyle w:val="NoSpacing"/>
+      </w:pPr>
+      <w:r>
+        <w:t>GET</w:t>
+      </w:r>
+    </w:p>
+    <w:p>
+      <w:pPr>
+        <w:pStyle w:val="NoSpacing"/>
+      </w:pPr>
+      <w:r>
+        <w:rPr>
+          <w:rFonts w:ascii="Helvetica" w:hAnsi="Helvetica" w:cs="Helvetica"/>
+          <w:color w:val="505050"/>
+          <w:sz w:val="18"/>
+          <w:szCs w:val="18"/>
+          <w:shd w:val="clear" w:color="auto" w:fill="FAFAFA"/>
+        </w:rPr>
+        <w:t>localhost:8080/student?name=Vipin</w:t>
+      </w:r>
+    </w:p>
+    <w:p>
+      <w:pPr>
+        <w:pStyle w:val="NoSpacing"/>
+        <w:rPr>
+          <w:rFonts w:ascii="Helvetica" w:hAnsi="Helvetica" w:cs="Helvetica"/>
+          <w:color w:val="505050"/>
+          <w:sz w:val="12"/>
+          <w:szCs w:val="12"/>
+          <w:shd w:val="clear" w:color="auto" w:fill="FAFAFA"/>
+        </w:rPr>
       </w:pPr>
     </w:p>
     <w:p>

</xml_diff>

<commit_message>
Added Stduent details class
</commit_message>
<xml_diff>
--- a/doc/API Details.docx
+++ b/doc/API Details.docx
@@ -402,15 +402,10 @@
         <w:pStyle w:val="NoSpacing"/>
       </w:pPr>
       <w:r>
-        <w:t xml:space="preserve">    "stdDob": "10-04-1989",</w:t>
-      </w:r>
-    </w:p>
-    <w:p>
-      <w:pPr>
-        <w:pStyle w:val="NoSpacing"/>
-      </w:pPr>
-      <w:r>
-        <w:t xml:space="preserve">    "stdDoJ": "10-04-1989",</w:t>
+        <w:t xml:space="preserve">    "stdDob": "10-04-1989"</w:t>
+      </w:r>
+      <w:r>
+        <w:t>,</w:t>
       </w:r>
     </w:p>
     <w:p>

</xml_diff>